<commit_message>
UKYO DAMAGE normal attacks
</commit_message>
<xml_diff>
--- a/UKYO STATS.docx
+++ b/UKYO STATS.docx
@@ -109,13 +109,27 @@
           <w:tcPr>
             <w:tcW w:w="2881" w:type="dxa"/>
           </w:tcPr>
-          <w:p/>
+          <w:p>
+            <w:pPr>
+              <w:jc w:val="center"/>
+            </w:pPr>
+            <w:r>
+              <w:t>1/18</w:t>
+            </w:r>
+          </w:p>
         </w:tc>
         <w:tc>
           <w:tcPr>
             <w:tcW w:w="2882" w:type="dxa"/>
           </w:tcPr>
-          <w:p/>
+          <w:p>
+            <w:pPr>
+              <w:jc w:val="center"/>
+            </w:pPr>
+            <w:r>
+              <w:t>P</w:t>
+            </w:r>
+          </w:p>
         </w:tc>
       </w:tr>
       <w:tr>
@@ -157,13 +171,27 @@
           <w:tcPr>
             <w:tcW w:w="2881" w:type="dxa"/>
           </w:tcPr>
-          <w:p/>
+          <w:p>
+            <w:pPr>
+              <w:jc w:val="center"/>
+            </w:pPr>
+            <w:r>
+              <w:t>1/7</w:t>
+            </w:r>
+          </w:p>
         </w:tc>
         <w:tc>
           <w:tcPr>
             <w:tcW w:w="2882" w:type="dxa"/>
           </w:tcPr>
-          <w:p/>
+          <w:p>
+            <w:pPr>
+              <w:jc w:val="center"/>
+            </w:pPr>
+            <w:r>
+              <w:t>P</w:t>
+            </w:r>
+          </w:p>
         </w:tc>
       </w:tr>
       <w:tr>
@@ -205,13 +233,27 @@
           <w:tcPr>
             <w:tcW w:w="2881" w:type="dxa"/>
           </w:tcPr>
-          <w:p/>
+          <w:p>
+            <w:pPr>
+              <w:jc w:val="center"/>
+            </w:pPr>
+            <w:r>
+              <w:t>¼</w:t>
+            </w:r>
+          </w:p>
         </w:tc>
         <w:tc>
           <w:tcPr>
             <w:tcW w:w="2882" w:type="dxa"/>
           </w:tcPr>
-          <w:p/>
+          <w:p>
+            <w:pPr>
+              <w:jc w:val="center"/>
+            </w:pPr>
+            <w:r>
+              <w:t>P</w:t>
+            </w:r>
+          </w:p>
         </w:tc>
       </w:tr>
       <w:tr>
@@ -253,13 +295,27 @@
           <w:tcPr>
             <w:tcW w:w="2881" w:type="dxa"/>
           </w:tcPr>
-          <w:p/>
+          <w:p>
+            <w:pPr>
+              <w:jc w:val="center"/>
+            </w:pPr>
+            <w:r>
+              <w:t>1/18</w:t>
+            </w:r>
+          </w:p>
         </w:tc>
         <w:tc>
           <w:tcPr>
             <w:tcW w:w="2882" w:type="dxa"/>
           </w:tcPr>
-          <w:p/>
+          <w:p>
+            <w:pPr>
+              <w:jc w:val="center"/>
+            </w:pPr>
+            <w:r>
+              <w:t>P</w:t>
+            </w:r>
+          </w:p>
         </w:tc>
       </w:tr>
       <w:tr>
@@ -301,13 +357,27 @@
           <w:tcPr>
             <w:tcW w:w="2881" w:type="dxa"/>
           </w:tcPr>
-          <w:p/>
+          <w:p>
+            <w:pPr>
+              <w:jc w:val="center"/>
+            </w:pPr>
+            <w:r>
+              <w:t>1/18</w:t>
+            </w:r>
+          </w:p>
         </w:tc>
         <w:tc>
           <w:tcPr>
             <w:tcW w:w="2882" w:type="dxa"/>
           </w:tcPr>
-          <w:p/>
+          <w:p>
+            <w:pPr>
+              <w:jc w:val="center"/>
+            </w:pPr>
+            <w:r>
+              <w:t>P</w:t>
+            </w:r>
+          </w:p>
         </w:tc>
       </w:tr>
       <w:tr>
@@ -363,13 +433,27 @@
           <w:tcPr>
             <w:tcW w:w="2881" w:type="dxa"/>
           </w:tcPr>
-          <w:p/>
+          <w:p>
+            <w:pPr>
+              <w:jc w:val="center"/>
+            </w:pPr>
+            <w:r>
+              <w:t>1/8</w:t>
+            </w:r>
+          </w:p>
         </w:tc>
         <w:tc>
           <w:tcPr>
             <w:tcW w:w="2882" w:type="dxa"/>
           </w:tcPr>
-          <w:p/>
+          <w:p>
+            <w:pPr>
+              <w:jc w:val="center"/>
+            </w:pPr>
+            <w:r>
+              <w:t>P</w:t>
+            </w:r>
+          </w:p>
         </w:tc>
       </w:tr>
       <w:tr>
@@ -425,13 +509,27 @@
           <w:tcPr>
             <w:tcW w:w="2881" w:type="dxa"/>
           </w:tcPr>
-          <w:p/>
+          <w:p>
+            <w:pPr>
+              <w:jc w:val="center"/>
+            </w:pPr>
+            <w:r>
+              <w:t>1/6</w:t>
+            </w:r>
+          </w:p>
         </w:tc>
         <w:tc>
           <w:tcPr>
             <w:tcW w:w="2882" w:type="dxa"/>
           </w:tcPr>
-          <w:p/>
+          <w:p>
+            <w:pPr>
+              <w:jc w:val="center"/>
+            </w:pPr>
+            <w:r>
+              <w:t>P</w:t>
+            </w:r>
+          </w:p>
         </w:tc>
       </w:tr>
       <w:tr>
@@ -459,13 +557,27 @@
           <w:tcPr>
             <w:tcW w:w="2881" w:type="dxa"/>
           </w:tcPr>
-          <w:p/>
+          <w:p>
+            <w:pPr>
+              <w:jc w:val="center"/>
+            </w:pPr>
+            <w:r>
+              <w:t>1/20</w:t>
+            </w:r>
+          </w:p>
         </w:tc>
         <w:tc>
           <w:tcPr>
             <w:tcW w:w="2882" w:type="dxa"/>
           </w:tcPr>
-          <w:p/>
+          <w:p>
+            <w:pPr>
+              <w:jc w:val="center"/>
+            </w:pPr>
+            <w:r>
+              <w:t>P</w:t>
+            </w:r>
+          </w:p>
         </w:tc>
       </w:tr>
       <w:tr>
@@ -507,13 +619,27 @@
           <w:tcPr>
             <w:tcW w:w="2881" w:type="dxa"/>
           </w:tcPr>
-          <w:p/>
+          <w:p>
+            <w:pPr>
+              <w:jc w:val="center"/>
+            </w:pPr>
+            <w:r>
+              <w:t>1/13</w:t>
+            </w:r>
+          </w:p>
         </w:tc>
         <w:tc>
           <w:tcPr>
             <w:tcW w:w="2882" w:type="dxa"/>
           </w:tcPr>
-          <w:p/>
+          <w:p>
+            <w:pPr>
+              <w:jc w:val="center"/>
+            </w:pPr>
+            <w:r>
+              <w:t>P</w:t>
+            </w:r>
+          </w:p>
         </w:tc>
       </w:tr>
       <w:tr>
@@ -555,13 +681,27 @@
           <w:tcPr>
             <w:tcW w:w="2881" w:type="dxa"/>
           </w:tcPr>
-          <w:p/>
+          <w:p>
+            <w:pPr>
+              <w:jc w:val="center"/>
+            </w:pPr>
+            <w:r>
+              <w:t>1/8</w:t>
+            </w:r>
+          </w:p>
         </w:tc>
         <w:tc>
           <w:tcPr>
             <w:tcW w:w="2882" w:type="dxa"/>
           </w:tcPr>
-          <w:p/>
+          <w:p>
+            <w:pPr>
+              <w:jc w:val="center"/>
+            </w:pPr>
+            <w:r>
+              <w:t>P</w:t>
+            </w:r>
+          </w:p>
         </w:tc>
       </w:tr>
       <w:tr>
@@ -575,7 +715,6 @@
                 <w:b/>
               </w:rPr>
             </w:pPr>
-            <w:bookmarkStart w:id="0" w:name="_GoBack"/>
             <w:proofErr w:type="spellStart"/>
             <w:r>
               <w:rPr>
@@ -604,62 +743,27 @@
           <w:tcPr>
             <w:tcW w:w="2881" w:type="dxa"/>
           </w:tcPr>
-          <w:p/>
+          <w:p>
+            <w:pPr>
+              <w:jc w:val="center"/>
+            </w:pPr>
+            <w:r>
+              <w:t>1/25</w:t>
+            </w:r>
+          </w:p>
         </w:tc>
         <w:tc>
           <w:tcPr>
             <w:tcW w:w="2882" w:type="dxa"/>
           </w:tcPr>
-          <w:p/>
-        </w:tc>
-      </w:tr>
-      <w:bookmarkEnd w:id="0"/>
-      <w:tr>
-        <w:tc>
-          <w:tcPr>
-            <w:tcW w:w="2881" w:type="dxa"/>
-          </w:tcPr>
-          <w:p>
-            <w:pPr>
-              <w:rPr>
-                <w:b/>
-              </w:rPr>
-            </w:pPr>
-            <w:proofErr w:type="spellStart"/>
-            <w:r>
-              <w:rPr>
-                <w:b/>
-              </w:rPr>
-              <w:t>Kick</w:t>
-            </w:r>
-            <w:proofErr w:type="spellEnd"/>
-            <w:r>
-              <w:rPr>
-                <w:b/>
-              </w:rPr>
-              <w:t xml:space="preserve"> </w:t>
-            </w:r>
-            <w:proofErr w:type="spellStart"/>
-            <w:r>
-              <w:rPr>
-                <w:b/>
-              </w:rPr>
-              <w:t>crouch</w:t>
-            </w:r>
-            <w:proofErr w:type="spellEnd"/>
-          </w:p>
-        </w:tc>
-        <w:tc>
-          <w:tcPr>
-            <w:tcW w:w="2881" w:type="dxa"/>
-          </w:tcPr>
-          <w:p/>
-        </w:tc>
-        <w:tc>
-          <w:tcPr>
-            <w:tcW w:w="2882" w:type="dxa"/>
-          </w:tcPr>
-          <w:p/>
+          <w:p>
+            <w:pPr>
+              <w:jc w:val="center"/>
+            </w:pPr>
+            <w:r>
+              <w:t>P</w:t>
+            </w:r>
+          </w:p>
         </w:tc>
       </w:tr>
       <w:tr>
@@ -695,33 +799,33 @@
               <w:t>crouch</w:t>
             </w:r>
             <w:proofErr w:type="spellEnd"/>
-            <w:r>
-              <w:rPr>
-                <w:b/>
-              </w:rPr>
-              <w:t xml:space="preserve"> </w:t>
-            </w:r>
-            <w:proofErr w:type="spellStart"/>
-            <w:r>
-              <w:rPr>
-                <w:b/>
-              </w:rPr>
-              <w:t>stronger</w:t>
-            </w:r>
-            <w:proofErr w:type="spellEnd"/>
-          </w:p>
-        </w:tc>
-        <w:tc>
-          <w:tcPr>
-            <w:tcW w:w="2881" w:type="dxa"/>
-          </w:tcPr>
-          <w:p/>
+          </w:p>
+        </w:tc>
+        <w:tc>
+          <w:tcPr>
+            <w:tcW w:w="2881" w:type="dxa"/>
+          </w:tcPr>
+          <w:p>
+            <w:pPr>
+              <w:jc w:val="center"/>
+            </w:pPr>
+            <w:r>
+              <w:t>1/20</w:t>
+            </w:r>
+          </w:p>
         </w:tc>
         <w:tc>
           <w:tcPr>
             <w:tcW w:w="2882" w:type="dxa"/>
           </w:tcPr>
-          <w:p/>
+          <w:p>
+            <w:pPr>
+              <w:jc w:val="center"/>
+            </w:pPr>
+            <w:r>
+              <w:t>P</w:t>
+            </w:r>
+          </w:p>
         </w:tc>
       </w:tr>
       <w:tr>
@@ -754,7 +858,7 @@
               <w:rPr>
                 <w:b/>
               </w:rPr>
-              <w:t>air</w:t>
+              <w:t>crouch</w:t>
             </w:r>
             <w:proofErr w:type="spellEnd"/>
             <w:r>
@@ -777,13 +881,27 @@
           <w:tcPr>
             <w:tcW w:w="2881" w:type="dxa"/>
           </w:tcPr>
-          <w:p/>
+          <w:p>
+            <w:pPr>
+              <w:jc w:val="center"/>
+            </w:pPr>
+            <w:r>
+              <w:t>1/10</w:t>
+            </w:r>
+          </w:p>
         </w:tc>
         <w:tc>
           <w:tcPr>
             <w:tcW w:w="2882" w:type="dxa"/>
           </w:tcPr>
-          <w:p/>
+          <w:p>
+            <w:pPr>
+              <w:jc w:val="center"/>
+            </w:pPr>
+            <w:r>
+              <w:t>P</w:t>
+            </w:r>
+          </w:p>
         </w:tc>
       </w:tr>
       <w:tr>
@@ -802,7 +920,7 @@
               <w:rPr>
                 <w:b/>
               </w:rPr>
-              <w:t>Apple</w:t>
+              <w:t>Kick</w:t>
             </w:r>
             <w:proofErr w:type="spellEnd"/>
             <w:r>
@@ -816,22 +934,50 @@
               <w:rPr>
                 <w:b/>
               </w:rPr>
-              <w:t>attack</w:t>
-            </w:r>
-            <w:proofErr w:type="spellEnd"/>
-          </w:p>
-        </w:tc>
-        <w:tc>
-          <w:tcPr>
-            <w:tcW w:w="2881" w:type="dxa"/>
-          </w:tcPr>
-          <w:p/>
+              <w:t>air</w:t>
+            </w:r>
+            <w:proofErr w:type="spellEnd"/>
+            <w:r>
+              <w:rPr>
+                <w:b/>
+              </w:rPr>
+              <w:t xml:space="preserve"> </w:t>
+            </w:r>
+            <w:proofErr w:type="spellStart"/>
+            <w:r>
+              <w:rPr>
+                <w:b/>
+              </w:rPr>
+              <w:t>stronger</w:t>
+            </w:r>
+            <w:proofErr w:type="spellEnd"/>
+          </w:p>
+        </w:tc>
+        <w:tc>
+          <w:tcPr>
+            <w:tcW w:w="2881" w:type="dxa"/>
+          </w:tcPr>
+          <w:p>
+            <w:pPr>
+              <w:jc w:val="center"/>
+            </w:pPr>
+            <w:r>
+              <w:t>1/13</w:t>
+            </w:r>
+          </w:p>
         </w:tc>
         <w:tc>
           <w:tcPr>
             <w:tcW w:w="2882" w:type="dxa"/>
           </w:tcPr>
-          <w:p/>
+          <w:p>
+            <w:pPr>
+              <w:jc w:val="center"/>
+            </w:pPr>
+            <w:r>
+              <w:t>P</w:t>
+            </w:r>
+          </w:p>
         </w:tc>
       </w:tr>
       <w:tr>
@@ -845,11 +991,19 @@
                 <w:b/>
               </w:rPr>
             </w:pPr>
-            <w:r>
-              <w:rPr>
-                <w:b/>
-              </w:rPr>
-              <w:t xml:space="preserve">Roll </w:t>
+            <w:proofErr w:type="spellStart"/>
+            <w:r>
+              <w:rPr>
+                <w:b/>
+              </w:rPr>
+              <w:t>Apple</w:t>
+            </w:r>
+            <w:proofErr w:type="spellEnd"/>
+            <w:r>
+              <w:rPr>
+                <w:b/>
+              </w:rPr>
+              <w:t xml:space="preserve"> </w:t>
             </w:r>
             <w:proofErr w:type="spellStart"/>
             <w:r>
@@ -865,13 +1019,24 @@
           <w:tcPr>
             <w:tcW w:w="2881" w:type="dxa"/>
           </w:tcPr>
-          <w:p/>
+          <w:p>
+            <w:pPr>
+              <w:jc w:val="center"/>
+            </w:pPr>
+          </w:p>
         </w:tc>
         <w:tc>
           <w:tcPr>
             <w:tcW w:w="2882" w:type="dxa"/>
           </w:tcPr>
-          <w:p/>
+          <w:p>
+            <w:pPr>
+              <w:jc w:val="center"/>
+            </w:pPr>
+            <w:r>
+              <w:t>P</w:t>
+            </w:r>
+          </w:p>
         </w:tc>
       </w:tr>
       <w:tr>
@@ -889,6 +1054,57 @@
               <w:rPr>
                 <w:b/>
               </w:rPr>
+              <w:t xml:space="preserve">Roll </w:t>
+            </w:r>
+            <w:proofErr w:type="spellStart"/>
+            <w:r>
+              <w:rPr>
+                <w:b/>
+              </w:rPr>
+              <w:t>attack</w:t>
+            </w:r>
+            <w:proofErr w:type="spellEnd"/>
+          </w:p>
+        </w:tc>
+        <w:tc>
+          <w:tcPr>
+            <w:tcW w:w="2881" w:type="dxa"/>
+          </w:tcPr>
+          <w:p>
+            <w:pPr>
+              <w:jc w:val="center"/>
+            </w:pPr>
+          </w:p>
+        </w:tc>
+        <w:tc>
+          <w:tcPr>
+            <w:tcW w:w="2882" w:type="dxa"/>
+          </w:tcPr>
+          <w:p>
+            <w:pPr>
+              <w:jc w:val="center"/>
+            </w:pPr>
+            <w:r>
+              <w:t>P</w:t>
+            </w:r>
+          </w:p>
+        </w:tc>
+      </w:tr>
+      <w:tr>
+        <w:tc>
+          <w:tcPr>
+            <w:tcW w:w="2881" w:type="dxa"/>
+          </w:tcPr>
+          <w:p>
+            <w:pPr>
+              <w:rPr>
+                <w:b/>
+              </w:rPr>
+            </w:pPr>
+            <w:r>
+              <w:rPr>
+                <w:b/>
+              </w:rPr>
               <w:t xml:space="preserve">Eagle </w:t>
             </w:r>
             <w:proofErr w:type="spellStart"/>
@@ -905,13 +1121,26 @@
           <w:tcPr>
             <w:tcW w:w="2881" w:type="dxa"/>
           </w:tcPr>
-          <w:p/>
+          <w:p>
+            <w:pPr>
+              <w:jc w:val="center"/>
+            </w:pPr>
+          </w:p>
         </w:tc>
         <w:tc>
           <w:tcPr>
             <w:tcW w:w="2882" w:type="dxa"/>
           </w:tcPr>
-          <w:p/>
+          <w:p>
+            <w:pPr>
+              <w:jc w:val="center"/>
+            </w:pPr>
+            <w:r>
+              <w:t>P</w:t>
+            </w:r>
+            <w:bookmarkStart w:id="0" w:name="_GoBack"/>
+            <w:bookmarkEnd w:id="0"/>
+          </w:p>
         </w:tc>
       </w:tr>
     </w:tbl>

</xml_diff>

<commit_message>
excepcions ukyo stats doc
</commit_message>
<xml_diff>
--- a/UKYO STATS.docx
+++ b/UKYO STATS.docx
@@ -441,6 +441,8 @@
               </w:rPr>
               <w:t>stronger</w:t>
             </w:r>
+            <w:bookmarkStart w:id="0" w:name="_GoBack"/>
+            <w:bookmarkEnd w:id="0"/>
             <w:proofErr w:type="spellEnd"/>
           </w:p>
         </w:tc>
@@ -521,6 +523,26 @@
               <w:t>stronger</w:t>
             </w:r>
             <w:proofErr w:type="spellEnd"/>
+            <w:r>
+              <w:rPr>
+                <w:b/>
+              </w:rPr>
+              <w:t xml:space="preserve">(redueix la velocitat, mateix </w:t>
+            </w:r>
+            <w:proofErr w:type="spellStart"/>
+            <w:r>
+              <w:rPr>
+                <w:b/>
+              </w:rPr>
+              <w:t>sprite</w:t>
+            </w:r>
+            <w:proofErr w:type="spellEnd"/>
+            <w:r>
+              <w:rPr>
+                <w:b/>
+              </w:rPr>
+              <w:t>)</w:t>
+            </w:r>
           </w:p>
         </w:tc>
         <w:tc>
@@ -911,6 +933,26 @@
               <w:t>stronger</w:t>
             </w:r>
             <w:proofErr w:type="spellEnd"/>
+            <w:r>
+              <w:rPr>
+                <w:b/>
+              </w:rPr>
+              <w:t xml:space="preserve">(diferent </w:t>
+            </w:r>
+            <w:proofErr w:type="spellStart"/>
+            <w:r>
+              <w:rPr>
+                <w:b/>
+              </w:rPr>
+              <w:t>sprite</w:t>
+            </w:r>
+            <w:proofErr w:type="spellEnd"/>
+            <w:r>
+              <w:rPr>
+                <w:b/>
+              </w:rPr>
+              <w:t>)</w:t>
+            </w:r>
           </w:p>
         </w:tc>
         <w:tc>
@@ -990,6 +1032,26 @@
               <w:t>stronger</w:t>
             </w:r>
             <w:proofErr w:type="spellEnd"/>
+            <w:r>
+              <w:rPr>
+                <w:b/>
+              </w:rPr>
+              <w:t xml:space="preserve">(redueix la velocitat, mateix </w:t>
+            </w:r>
+            <w:proofErr w:type="spellStart"/>
+            <w:r>
+              <w:rPr>
+                <w:b/>
+              </w:rPr>
+              <w:t>sprite</w:t>
+            </w:r>
+            <w:proofErr w:type="spellEnd"/>
+            <w:r>
+              <w:rPr>
+                <w:b/>
+              </w:rPr>
+              <w:t>)</w:t>
+            </w:r>
           </w:p>
         </w:tc>
         <w:tc>
@@ -1016,8 +1078,6 @@
             <w:r>
               <w:t>1</w:t>
             </w:r>
-            <w:bookmarkStart w:id="0" w:name="_GoBack"/>
-            <w:bookmarkEnd w:id="0"/>
             <w:r>
               <w:t>P</w:t>
             </w:r>

</xml_diff>